<commit_message>
Complete 3a), add figures, printouts
</commit_message>
<xml_diff>
--- a/a2/nonprog.docx
+++ b/a2/nonprog.docx
@@ -16,7 +16,15 @@
           <w:bCs/>
           <w:u w:val="single"/>
         </w:rPr>
-        <w:t>Question 4</w:t>
+        <w:t xml:space="preserve">Question </w:t>
+      </w:r>
+      <w:r>
+        <w:rPr>
+          <w:b/>
+          <w:bCs/>
+          <w:u w:val="single"/>
+        </w:rPr>
+        <w:t>3</w:t>
       </w:r>
     </w:p>
     <w:p>
@@ -34,136 +42,257 @@
           <w:b/>
           <w:bCs/>
         </w:rPr>
-        <w:t>4(b)</w:t>
-      </w:r>
-    </w:p>
-    <w:p>
-      <w:pPr>
-        <w:rPr>
-          <w:b/>
-          <w:bCs/>
-          <w:u w:val="single"/>
-        </w:rPr>
-      </w:pPr>
-      <w:r>
-        <w:rPr>
-          <w:b/>
-          <w:bCs/>
-          <w:u w:val="single"/>
-        </w:rPr>
-        <w:t xml:space="preserve">Question </w:t>
-      </w:r>
-      <w:r>
-        <w:rPr>
-          <w:b/>
-          <w:bCs/>
-          <w:u w:val="single"/>
-        </w:rPr>
-        <w:t>5</w:t>
-      </w:r>
-    </w:p>
-    <w:p>
-      <w:pPr>
-        <w:ind w:firstLine="720"/>
-        <w:rPr>
-          <w:b/>
-          <w:bCs/>
-        </w:rPr>
-      </w:pPr>
-      <w:r>
-        <w:rPr>
-          <w:b/>
-          <w:bCs/>
-        </w:rPr>
-        <w:t>5</w:t>
-      </w:r>
-      <w:r>
-        <w:rPr>
-          <w:b/>
-          <w:bCs/>
-        </w:rPr>
-        <w:t>(</w:t>
-      </w:r>
-      <w:r>
-        <w:rPr>
-          <w:b/>
-          <w:bCs/>
-        </w:rPr>
-        <w:t>e</w:t>
-      </w:r>
-      <w:r>
-        <w:rPr>
-          <w:b/>
-          <w:bCs/>
-        </w:rPr>
-        <w:t>)</w:t>
-      </w:r>
-    </w:p>
-    <w:p>
-      <w:pPr>
-        <w:ind w:firstLine="720"/>
-        <w:rPr>
-          <w:b/>
-          <w:bCs/>
-        </w:rPr>
-      </w:pPr>
-      <w:r>
-        <w:rPr>
-          <w:b/>
-          <w:bCs/>
-        </w:rPr>
-        <w:t>5(</w:t>
-      </w:r>
-      <w:r>
-        <w:rPr>
-          <w:b/>
-          <w:bCs/>
-        </w:rPr>
-        <w:t>f</w:t>
-      </w:r>
-      <w:r>
-        <w:rPr>
-          <w:b/>
-          <w:bCs/>
-        </w:rPr>
-        <w:t>)</w:t>
-      </w:r>
-    </w:p>
-    <w:p>
-      <w:pPr>
-        <w:ind w:firstLine="720"/>
-      </w:pPr>
-      <w:r>
-        <w:rPr>
-          <w:b/>
-          <w:bCs/>
-        </w:rPr>
-        <w:t>5(</w:t>
-      </w:r>
-      <w:r>
-        <w:rPr>
-          <w:b/>
-          <w:bCs/>
-        </w:rPr>
-        <w:t>g</w:t>
-      </w:r>
-      <w:r>
-        <w:rPr>
-          <w:b/>
-          <w:bCs/>
-        </w:rPr>
-        <w:t>)</w:t>
-      </w:r>
-    </w:p>
-    <w:p>
-      <w:pPr>
-        <w:rPr>
-          <w:b/>
-          <w:bCs/>
-        </w:rPr>
-      </w:pPr>
+        <w:t>3(a)</w:t>
+      </w:r>
+    </w:p>
+    <w:p>
+      <w:pPr>
+        <w:rPr>
+          <w:b/>
+          <w:bCs/>
+        </w:rPr>
+      </w:pPr>
+      <w:r>
+        <w:rPr>
+          <w:b/>
+          <w:bCs/>
+        </w:rPr>
+        <w:drawing>
+          <wp:inline distT="0" distB="0" distL="0" distR="0" wp14:anchorId="31A35CB2" wp14:editId="54755A01">
+            <wp:extent cx="5642560" cy="7649406"/>
+            <wp:effectExtent l="0" t="0" r="0" b="8890"/>
+            <wp:docPr id="1" name="Picture 1"/>
+            <wp:cNvGraphicFramePr>
+              <a:graphicFrameLocks xmlns:a="http://schemas.openxmlformats.org/drawingml/2006/main" noChangeAspect="1"/>
+            </wp:cNvGraphicFramePr>
+            <a:graphic xmlns:a="http://schemas.openxmlformats.org/drawingml/2006/main">
+              <a:graphicData uri="http://schemas.openxmlformats.org/drawingml/2006/picture">
+                <pic:pic xmlns:pic="http://schemas.openxmlformats.org/drawingml/2006/picture">
+                  <pic:nvPicPr>
+                    <pic:cNvPr id="1" name=""/>
+                    <pic:cNvPicPr/>
+                  </pic:nvPicPr>
+                  <pic:blipFill>
+                    <a:blip r:embed="rId4"/>
+                    <a:stretch>
+                      <a:fillRect/>
+                    </a:stretch>
+                  </pic:blipFill>
+                  <pic:spPr>
+                    <a:xfrm>
+                      <a:off x="0" y="0"/>
+                      <a:ext cx="5649311" cy="7658558"/>
+                    </a:xfrm>
+                    <a:prstGeom prst="rect">
+                      <a:avLst/>
+                    </a:prstGeom>
+                  </pic:spPr>
+                </pic:pic>
+              </a:graphicData>
+            </a:graphic>
+          </wp:inline>
+        </w:drawing>
+      </w:r>
       <w:bookmarkStart w:id="0" w:name="_GoBack"/>
       <w:bookmarkEnd w:id="0"/>
+    </w:p>
+    <w:p>
+      <w:pPr>
+        <w:rPr>
+          <w:b/>
+          <w:bCs/>
+        </w:rPr>
+      </w:pPr>
+      <w:r>
+        <w:lastRenderedPageBreak/>
+        <w:tab/>
+      </w:r>
+      <w:r>
+        <w:rPr>
+          <w:b/>
+          <w:bCs/>
+        </w:rPr>
+        <w:t>3(</w:t>
+      </w:r>
+      <w:r>
+        <w:rPr>
+          <w:b/>
+          <w:bCs/>
+        </w:rPr>
+        <w:t>b</w:t>
+      </w:r>
+      <w:r>
+        <w:rPr>
+          <w:b/>
+          <w:bCs/>
+        </w:rPr>
+        <w:t>)</w:t>
+      </w:r>
+    </w:p>
+    <w:p>
+      <w:pPr>
+        <w:rPr>
+          <w:b/>
+          <w:bCs/>
+        </w:rPr>
+      </w:pPr>
+      <w:r>
+        <w:tab/>
+      </w:r>
+      <w:r>
+        <w:rPr>
+          <w:b/>
+          <w:bCs/>
+        </w:rPr>
+        <w:t>3(</w:t>
+      </w:r>
+      <w:r>
+        <w:rPr>
+          <w:b/>
+          <w:bCs/>
+        </w:rPr>
+        <w:t>c</w:t>
+      </w:r>
+      <w:r>
+        <w:rPr>
+          <w:b/>
+          <w:bCs/>
+        </w:rPr>
+        <w:t>)</w:t>
+      </w:r>
+    </w:p>
+    <w:p>
+      <w:pPr>
+        <w:rPr>
+          <w:b/>
+          <w:bCs/>
+          <w:u w:val="single"/>
+        </w:rPr>
+      </w:pPr>
+      <w:r>
+        <w:rPr>
+          <w:b/>
+          <w:bCs/>
+          <w:u w:val="single"/>
+        </w:rPr>
+        <w:t>Question 4</w:t>
+      </w:r>
+    </w:p>
+    <w:p>
+      <w:pPr>
+        <w:rPr>
+          <w:b/>
+          <w:bCs/>
+        </w:rPr>
+      </w:pPr>
+      <w:r>
+        <w:tab/>
+      </w:r>
+      <w:r>
+        <w:rPr>
+          <w:b/>
+          <w:bCs/>
+        </w:rPr>
+        <w:t>4(b)</w:t>
+      </w:r>
+    </w:p>
+    <w:p>
+      <w:pPr>
+        <w:rPr>
+          <w:b/>
+          <w:bCs/>
+          <w:u w:val="single"/>
+        </w:rPr>
+      </w:pPr>
+      <w:r>
+        <w:rPr>
+          <w:b/>
+          <w:bCs/>
+          <w:u w:val="single"/>
+        </w:rPr>
+        <w:t xml:space="preserve">Question </w:t>
+      </w:r>
+      <w:r>
+        <w:rPr>
+          <w:b/>
+          <w:bCs/>
+          <w:u w:val="single"/>
+        </w:rPr>
+        <w:t>5</w:t>
+      </w:r>
+    </w:p>
+    <w:p>
+      <w:pPr>
+        <w:ind w:firstLine="720"/>
+        <w:rPr>
+          <w:b/>
+          <w:bCs/>
+        </w:rPr>
+      </w:pPr>
+      <w:r>
+        <w:rPr>
+          <w:b/>
+          <w:bCs/>
+        </w:rPr>
+        <w:t>5</w:t>
+      </w:r>
+      <w:r>
+        <w:rPr>
+          <w:b/>
+          <w:bCs/>
+        </w:rPr>
+        <w:t>(</w:t>
+      </w:r>
+      <w:r>
+        <w:rPr>
+          <w:b/>
+          <w:bCs/>
+        </w:rPr>
+        <w:t>e</w:t>
+      </w:r>
+      <w:r>
+        <w:rPr>
+          <w:b/>
+          <w:bCs/>
+        </w:rPr>
+        <w:t>)</w:t>
+      </w:r>
+    </w:p>
+    <w:p>
+      <w:pPr>
+        <w:ind w:firstLine="720"/>
+        <w:rPr>
+          <w:b/>
+          <w:bCs/>
+        </w:rPr>
+      </w:pPr>
+      <w:r>
+        <w:rPr>
+          <w:b/>
+          <w:bCs/>
+        </w:rPr>
+        <w:t>5(f)</w:t>
+      </w:r>
+    </w:p>
+    <w:p>
+      <w:pPr>
+        <w:ind w:firstLine="720"/>
+      </w:pPr>
+      <w:r>
+        <w:rPr>
+          <w:b/>
+          <w:bCs/>
+        </w:rPr>
+        <w:t>5(g)</w:t>
+      </w:r>
+    </w:p>
+    <w:p>
+      <w:pPr>
+        <w:rPr>
+          <w:b/>
+          <w:bCs/>
+        </w:rPr>
+      </w:pPr>
     </w:p>
     <w:sectPr>
       <w:pgSz w:w="12240" w:h="15840"/>

</xml_diff>